<commit_message>
Inutilitzant coses per BETA
</commit_message>
<xml_diff>
--- a/Bitacora_CeDeC.docx
+++ b/Bitacora_CeDeC.docx
@@ -559,7 +559,18 @@
           <w:szCs w:val="24"/>
           <w:lang w:eastAsia="ca-ES"/>
         </w:rPr>
-        <w:t>Gestionar error per manca d’alimentació del mòdul PCA</w:t>
+        <w:t xml:space="preserve">Acabar part sensors </w:t>
+      </w:r>
+      <w:bookmarkStart w:id="0" w:name="_GoBack"/>
+      <w:bookmarkEnd w:id="0"/>
+      <w:r>
+        <w:rPr>
+          <w:rFonts w:ascii="Times New Roman" w:eastAsia="Times New Roman" w:hAnsi="Times New Roman" w:cs="Times New Roman"/>
+          <w:sz w:val="24"/>
+          <w:szCs w:val="24"/>
+          <w:lang w:eastAsia="ca-ES"/>
+        </w:rPr>
+        <w:t>IR</w:t>
       </w:r>
     </w:p>
     <w:p>
@@ -585,7 +596,7 @@
           <w:szCs w:val="24"/>
           <w:lang w:eastAsia="ca-ES"/>
         </w:rPr>
-        <w:t>Gestionar error per manca d’alimentació del mòdul X</w:t>
+        <w:t>Gestionar error per manca d’alimentació del mòdul PCA</w:t>
       </w:r>
     </w:p>
     <w:p>
@@ -611,7 +622,7 @@
           <w:szCs w:val="24"/>
           <w:lang w:eastAsia="ca-ES"/>
         </w:rPr>
-        <w:t>Fer redundant el sistema per si hi ha falles i/o un sistema analògic/mecànic per a funcionament manual</w:t>
+        <w:t>Gestionar error per manca d’alimentació del mòdul X</w:t>
       </w:r>
     </w:p>
     <w:p>
@@ -630,25 +641,14 @@
           <w:lang w:eastAsia="ca-ES"/>
         </w:rPr>
       </w:pPr>
-      <w:proofErr w:type="spellStart"/>
-      <w:r>
-        <w:rPr>
-          <w:rFonts w:ascii="Times New Roman" w:eastAsia="Times New Roman" w:hAnsi="Times New Roman" w:cs="Times New Roman"/>
-          <w:sz w:val="24"/>
-          <w:szCs w:val="24"/>
-          <w:lang w:eastAsia="ca-ES"/>
-        </w:rPr>
-        <w:t>Sectoritzar</w:t>
-      </w:r>
-      <w:proofErr w:type="spellEnd"/>
-      <w:r>
-        <w:rPr>
-          <w:rFonts w:ascii="Times New Roman" w:eastAsia="Times New Roman" w:hAnsi="Times New Roman" w:cs="Times New Roman"/>
-          <w:sz w:val="24"/>
-          <w:szCs w:val="24"/>
-          <w:lang w:eastAsia="ca-ES"/>
-        </w:rPr>
-        <w:t xml:space="preserve"> i separar les funcions en ESPs32VROOM diferents</w:t>
+      <w:r>
+        <w:rPr>
+          <w:rFonts w:ascii="Times New Roman" w:eastAsia="Times New Roman" w:hAnsi="Times New Roman" w:cs="Times New Roman"/>
+          <w:sz w:val="24"/>
+          <w:szCs w:val="24"/>
+          <w:lang w:eastAsia="ca-ES"/>
+        </w:rPr>
+        <w:t>Fer redundant el sistema per si hi ha falles i/o un sistema analògic/mecànic per a funcionament manual</w:t>
       </w:r>
     </w:p>
     <w:p>
@@ -667,15 +667,6 @@
           <w:lang w:eastAsia="ca-ES"/>
         </w:rPr>
       </w:pPr>
-      <w:r>
-        <w:rPr>
-          <w:rFonts w:ascii="Times New Roman" w:eastAsia="Times New Roman" w:hAnsi="Times New Roman" w:cs="Times New Roman"/>
-          <w:sz w:val="24"/>
-          <w:szCs w:val="24"/>
-          <w:lang w:eastAsia="ca-ES"/>
-        </w:rPr>
-        <w:t xml:space="preserve">CORREGIR (o revisar la totalitat de l alògica) els mètodes o funcions per a que no realitzin accions en la fase de captació de valors de sensors i que aquesta </w:t>
-      </w:r>
       <w:proofErr w:type="spellStart"/>
       <w:r>
         <w:rPr>
@@ -684,7 +675,7 @@
           <w:szCs w:val="24"/>
           <w:lang w:eastAsia="ca-ES"/>
         </w:rPr>
-        <w:t>cció</w:t>
+        <w:t>Sectoritzar</w:t>
       </w:r>
       <w:proofErr w:type="spellEnd"/>
       <w:r>
@@ -694,7 +685,7 @@
           <w:szCs w:val="24"/>
           <w:lang w:eastAsia="ca-ES"/>
         </w:rPr>
-        <w:t xml:space="preserve"> es faci en la dels actuadors en funció del valor del diccionari q s’ha actualitzat amb la fase dels sensors</w:t>
+        <w:t xml:space="preserve"> i separar les funcions en ESPs32VROOM diferents</w:t>
       </w:r>
     </w:p>
     <w:p>
@@ -713,8 +704,52 @@
           <w:lang w:eastAsia="ca-ES"/>
         </w:rPr>
       </w:pPr>
-      <w:bookmarkStart w:id="0" w:name="_GoBack"/>
-      <w:bookmarkEnd w:id="0"/>
+      <w:r>
+        <w:rPr>
+          <w:rFonts w:ascii="Times New Roman" w:eastAsia="Times New Roman" w:hAnsi="Times New Roman" w:cs="Times New Roman"/>
+          <w:sz w:val="24"/>
+          <w:szCs w:val="24"/>
+          <w:lang w:eastAsia="ca-ES"/>
+        </w:rPr>
+        <w:t xml:space="preserve">CORREGIR (o revisar la totalitat de l alògica) els mètodes o funcions per a que no realitzin accions en la fase de captació de valors de sensors i que aquesta </w:t>
+      </w:r>
+      <w:proofErr w:type="spellStart"/>
+      <w:r>
+        <w:rPr>
+          <w:rFonts w:ascii="Times New Roman" w:eastAsia="Times New Roman" w:hAnsi="Times New Roman" w:cs="Times New Roman"/>
+          <w:sz w:val="24"/>
+          <w:szCs w:val="24"/>
+          <w:lang w:eastAsia="ca-ES"/>
+        </w:rPr>
+        <w:t>cció</w:t>
+      </w:r>
+      <w:proofErr w:type="spellEnd"/>
+      <w:r>
+        <w:rPr>
+          <w:rFonts w:ascii="Times New Roman" w:eastAsia="Times New Roman" w:hAnsi="Times New Roman" w:cs="Times New Roman"/>
+          <w:sz w:val="24"/>
+          <w:szCs w:val="24"/>
+          <w:lang w:eastAsia="ca-ES"/>
+        </w:rPr>
+        <w:t xml:space="preserve"> es faci en la dels actuadors en funció del valor del diccionari q s’ha actualitzat amb la fase dels sensors</w:t>
+      </w:r>
+    </w:p>
+    <w:p>
+      <w:pPr>
+        <w:pStyle w:val="Prrafodelista"/>
+        <w:numPr>
+          <w:ilvl w:val="0"/>
+          <w:numId w:val="1"/>
+        </w:numPr>
+        <w:spacing w:line="240" w:lineRule="auto"/>
+        <w:jc w:val="both"/>
+        <w:rPr>
+          <w:rFonts w:ascii="Times New Roman" w:eastAsia="Times New Roman" w:hAnsi="Times New Roman" w:cs="Times New Roman"/>
+          <w:sz w:val="24"/>
+          <w:szCs w:val="24"/>
+          <w:lang w:eastAsia="ca-ES"/>
+        </w:rPr>
+      </w:pPr>
     </w:p>
     <w:sectPr>
       <w:pgSz w:w="11906" w:h="16838"/>

</xml_diff>